<commit_message>
I added comments to the code. And added a character check with working time of the program. Also i add max buffer length in my code
</commit_message>
<xml_diff>
--- a/testresult.docx
+++ b/testresult.docx
@@ -346,10 +346,10 @@
               <w:rPr>
                 <w:lang w:val="en-US"/>
               </w:rPr>
-              <w:t>test</w:t>
-            </w:r>
-            <w:r>
-              <w:t>_1.</w:t>
+              <w:t>text</w:t>
+            </w:r>
+            <w:r>
+              <w:t>.</w:t>
             </w:r>
             <w:r>
               <w:rPr>
@@ -827,11 +827,6 @@
             <w:tcW w:w="2298" w:type="dxa"/>
           </w:tcPr>
           <w:p>
-            <w:pPr>
-              <w:rPr>
-                <w:lang w:val="en-US"/>
-              </w:rPr>
-            </w:pPr>
             <w:r>
               <w:t>Файл состоит только из символов</w:t>
             </w:r>

</xml_diff>